<commit_message>
CW - in work
</commit_message>
<xml_diff>
--- a/mk_course_work/RPZ/черновик РПЗ (копия).docx
+++ b/mk_course_work/RPZ/черновик РПЗ (копия).docx
@@ -3182,11 +3182,7 @@
             <w:instrText xml:space="preserve">TOC \o "1-9" \h </w:instrText>
             <w:fldChar w:fldCharType="separate"/>
           </w:r>
-          <w:r>
-            <w:rPr>
-              <w:highlight w:val="none"/>
-            </w:rPr>
-          </w:r>
+          <w:r/>
           <w:hyperlink w:tooltip="#_Toc1" w:anchor="_Toc1" w:history="1">
             <w:r>
               <w:rPr>
@@ -3503,7 +3499,6 @@
             <w:r>
               <w:rPr>
                 <w:rStyle w:val="854"/>
-                <w:highlight w:val="none"/>
               </w:rPr>
             </w:r>
             <w:r>
@@ -3586,6 +3581,9 @@
               <w:tab w:val="left" w:pos="1225" w:leader="none"/>
               <w:tab w:val="right" w:pos="9355" w:leader="dot"/>
             </w:tabs>
+            <w:rPr>
+              <w:highlight w:val="yellow"/>
+            </w:rPr>
           </w:pPr>
           <w:hyperlink w:tooltip="#_Toc9" w:anchor="_Toc9" w:history="1">
             <w:r>
@@ -3596,14 +3594,14 @@
             <w:r>
               <w:rPr>
                 <w:rStyle w:val="854"/>
-                <w:highlight w:val="none"/>
+                <w:highlight w:val="yellow"/>
               </w:rPr>
               <w:t xml:space="preserve">1.2.2 Расчет транзисторных ключей</w:t>
             </w:r>
             <w:r>
               <w:rPr>
                 <w:rStyle w:val="854"/>
-                <w:highlight w:val="none"/>
+                <w:highlight w:val="yellow"/>
               </w:rPr>
               <w:tab/>
             </w:r>
@@ -3624,7 +3622,11 @@
               <w:fldChar w:fldCharType="end"/>
             </w:r>
           </w:hyperlink>
-          <w:r/>
+          <w:r>
+            <w:rPr>
+              <w:highlight w:val="yellow"/>
+            </w:rPr>
+          </w:r>
         </w:p>
         <w:p>
           <w:pPr>
@@ -3743,7 +3745,6 @@
             <w:r>
               <w:rPr>
                 <w:rStyle w:val="854"/>
-                <w:highlight w:val="none"/>
               </w:rPr>
             </w:r>
             <w:r>
@@ -4093,7 +4094,6 @@
             <w:r>
               <w:rPr>
                 <w:rStyle w:val="854"/>
-                <w:highlight w:val="yellow"/>
               </w:rPr>
             </w:r>
             <w:r>
@@ -5883,14 +5883,14 @@
         </w:rPr>
         <w:t xml:space="preserve">1.2 Разработка принципиальной схемы</w:t>
       </w:r>
-      <w:r/>
+      <w:r>
+        <w:rPr>
+          <w:highlight w:val="none"/>
+        </w:rPr>
+      </w:r>
       <w:bookmarkEnd w:id="7"/>
       <w:r/>
-      <w:r>
-        <w:rPr>
-          <w:highlight w:val="none"/>
-        </w:rPr>
-      </w:r>
+      <w:r/>
     </w:p>
     <w:p>
       <w:pPr>
@@ -6418,20 +6418,28 @@
       <w:pPr>
         <w:pStyle w:val="698"/>
         <w:ind w:firstLine="708"/>
+        <w:rPr>
+          <w:highlight w:val="yellow"/>
+        </w:rPr>
       </w:pPr>
       <w:r/>
       <w:bookmarkStart w:id="9" w:name="_Toc9"/>
       <w:r>
         <w:rPr>
-          <w:highlight w:val="none"/>
+          <w:highlight w:val="yellow"/>
         </w:rPr>
         <w:t xml:space="preserve">1.2.2 Расчет транзисторных ключей</w:t>
       </w:r>
       <w:r>
         <w:rPr>
-          <w:highlight w:val="none"/>
+          <w:highlight w:val="yellow"/>
         </w:rPr>
         <w:tab/>
+      </w:r>
+      <w:r>
+        <w:rPr>
+          <w:highlight w:val="yellow"/>
+        </w:rPr>
       </w:r>
       <w:bookmarkEnd w:id="9"/>
       <w:r/>
@@ -6464,6 +6472,7 @@
           <w:highlight w:val="yellow"/>
         </w:rPr>
       </w:r>
+      <w:r/>
     </w:p>
     <w:p>
       <w:pPr>
@@ -6496,6 +6505,7 @@
           <w:highlight w:val="yellow"/>
         </w:rPr>
       </w:r>
+      <w:r/>
     </w:p>
     <w:p>
       <w:pPr>
@@ -6538,7 +6548,7 @@
                       <pic:spPr bwMode="auto">
                         <a:xfrm flipH="0" flipV="0">
                           <a:off x="0" y="0"/>
-                          <a:ext cx="2419289" cy="2548693"/>
+                          <a:ext cx="2419289" cy="2548692"/>
                         </a:xfrm>
                         <a:prstGeom prst="rect">
                           <a:avLst/>
@@ -6578,14 +6588,10 @@
       </w:r>
       <w:r>
         <w:rPr>
-          <w:rStyle w:val="879"/>
-        </w:rPr>
-      </w:r>
-      <w:r>
-        <w:rPr>
           <w:highlight w:val="yellow"/>
         </w:rPr>
       </w:r>
+      <w:r/>
     </w:p>
     <w:p>
       <w:pPr>
@@ -6613,13 +6619,14 @@
           <w:highlight w:val="yellow"/>
         </w:rPr>
       </w:r>
+      <w:r/>
     </w:p>
     <w:p>
       <w:pPr>
         <w:ind w:firstLine="708"/>
         <w:jc w:val="both"/>
         <w:spacing w:line="360" w:lineRule="auto"/>
-        <w:shd w:val="nil"/>
+        <w:shd w:val="nil" w:color="auto"/>
         <w:rPr>
           <w:rStyle w:val="879"/>
           <w:highlight w:val="none"/>
@@ -6637,6 +6644,7 @@
           <w:highlight w:val="yellow"/>
         </w:rPr>
       </w:r>
+      <w:r/>
     </w:p>
     <w:p>
       <w:pPr>
@@ -6745,15 +6753,10 @@
       </w:r>
       <w:r>
         <w:rPr>
-          <w:rStyle w:val="879"/>
-          <w:highlight w:val="none"/>
-        </w:rPr>
-      </w:r>
-      <w:r>
-        <w:rPr>
           <w:highlight w:val="yellow"/>
         </w:rPr>
       </w:r>
+      <w:r/>
     </w:p>
     <w:p>
       <w:pPr>
@@ -6800,15 +6803,10 @@
         <w:rPr>
           <w:rStyle w:val="879"/>
           <w:highlight w:val="none"/>
-        </w:rPr>
-      </w:r>
-      <w:r>
-        <w:rPr>
-          <w:rStyle w:val="879"/>
-          <w:highlight w:val="none"/>
           <w:vertAlign w:val="baseline"/>
         </w:rPr>
       </w:r>
+      <w:r/>
     </w:p>
     <w:p>
       <w:pPr>
@@ -6854,15 +6852,10 @@
         <w:rPr>
           <w:rStyle w:val="879"/>
           <w:highlight w:val="none"/>
-        </w:rPr>
-      </w:r>
-      <w:r>
-        <w:rPr>
-          <w:rStyle w:val="879"/>
-          <w:highlight w:val="none"/>
           <w:vertAlign w:val="baseline"/>
         </w:rPr>
       </w:r>
+      <w:r/>
     </w:p>
     <w:p>
       <w:pPr>
@@ -6919,6 +6912,7 @@
           <w:vertAlign w:val="baseline"/>
         </w:rPr>
       </w:r>
+      <w:r/>
     </w:p>
     <w:p>
       <w:pPr>
@@ -6988,6 +6982,7 @@
           <w:highlight w:val="none"/>
         </w:rPr>
       </w:r>
+      <w:r/>
     </w:p>
     <w:p>
       <w:pPr>
@@ -7080,53 +7075,53 @@
         </w:rPr>
         <w:t xml:space="preserve">)</w:t>
       </w:r>
+      <w:r>
+        <w:rPr>
+          <w:rStyle w:val="879"/>
+          <w:highlight w:val="none"/>
+          <w:vertAlign w:val="baseline"/>
+        </w:rPr>
+        <w:t xml:space="preserve"> / </w:t>
+      </w:r>
+      <w:r>
+        <w:rPr>
+          <w:rStyle w:val="879"/>
+          <w:highlight w:val="none"/>
+        </w:rPr>
+        <w:t xml:space="preserve">R</w:t>
+      </w:r>
+      <w:r>
+        <w:rPr>
+          <w:rStyle w:val="879"/>
+          <w:highlight w:val="none"/>
+          <w:vertAlign w:val="subscript"/>
+        </w:rPr>
+        <w:t xml:space="preserve">к</w:t>
+      </w:r>
+      <w:r>
+        <w:rPr>
+          <w:rStyle w:val="879"/>
+          <w:highlight w:val="none"/>
+          <w:vertAlign w:val="superscript"/>
+        </w:rPr>
+        <w:t xml:space="preserve">*</w:t>
+      </w:r>
+      <w:r>
+        <w:rPr>
+          <w:rStyle w:val="879"/>
+          <w:highlight w:val="none"/>
+          <w:vertAlign w:val="baseline"/>
+        </w:rPr>
+        <w:t xml:space="preserve"> = 2.1 / 110  = 19 мА</w:t>
+      </w:r>
+      <w:r>
+        <w:rPr>
+          <w:rStyle w:val="879"/>
+          <w:highlight w:val="none"/>
+          <w:vertAlign w:val="baseline"/>
+        </w:rPr>
+      </w:r>
       <w:r/>
-      <w:r>
-        <w:rPr>
-          <w:rStyle w:val="879"/>
-          <w:highlight w:val="none"/>
-          <w:vertAlign w:val="baseline"/>
-        </w:rPr>
-        <w:t xml:space="preserve"> / </w:t>
-      </w:r>
-      <w:r>
-        <w:rPr>
-          <w:rStyle w:val="879"/>
-          <w:highlight w:val="none"/>
-        </w:rPr>
-        <w:t xml:space="preserve">R</w:t>
-      </w:r>
-      <w:r>
-        <w:rPr>
-          <w:rStyle w:val="879"/>
-          <w:highlight w:val="none"/>
-          <w:vertAlign w:val="subscript"/>
-        </w:rPr>
-        <w:t xml:space="preserve">к</w:t>
-      </w:r>
-      <w:r>
-        <w:rPr>
-          <w:rStyle w:val="879"/>
-          <w:highlight w:val="none"/>
-          <w:vertAlign w:val="superscript"/>
-        </w:rPr>
-        <w:t xml:space="preserve">*</w:t>
-      </w:r>
-      <w:r>
-        <w:rPr>
-          <w:rStyle w:val="879"/>
-          <w:highlight w:val="none"/>
-          <w:vertAlign w:val="baseline"/>
-        </w:rPr>
-        <w:t xml:space="preserve"> = 2.1 / 110  = 19 мА</w:t>
-      </w:r>
-      <w:r>
-        <w:rPr>
-          <w:rStyle w:val="879"/>
-          <w:highlight w:val="none"/>
-          <w:vertAlign w:val="baseline"/>
-        </w:rPr>
-      </w:r>
     </w:p>
     <w:p>
       <w:pPr>
@@ -7137,14 +7132,14 @@
         <w:rPr>
           <w:rStyle w:val="879"/>
           <w:sz w:val="28"/>
-          <w:highlight w:val="none"/>
+          <w:highlight w:val="yellow"/>
           <w:vertAlign w:val="baseline"/>
         </w:rPr>
       </w:pPr>
       <w:r>
         <w:rPr>
           <w:rStyle w:val="879"/>
-          <w:highlight w:val="none"/>
+          <w:highlight w:val="yellow"/>
           <w:vertAlign w:val="baseline"/>
         </w:rPr>
         <w:t xml:space="preserve">Ном</w:t>
@@ -7153,7 +7148,7 @@
         <w:rPr>
           <w:rStyle w:val="879"/>
           <w:sz w:val="28"/>
-          <w:highlight w:val="none"/>
+          <w:highlight w:val="yellow"/>
           <w:vertAlign w:val="baseline"/>
         </w:rPr>
         <w:t xml:space="preserve">инал резистора со стороны базы рассчитывается по формуле:</w:t>
@@ -7162,8 +7157,13 @@
         <w:rPr>
           <w:rStyle w:val="879"/>
           <w:sz w:val="28"/>
-          <w:highlight w:val="none"/>
+          <w:highlight w:val="yellow"/>
           <w:vertAlign w:val="baseline"/>
+        </w:rPr>
+      </w:r>
+      <w:r>
+        <w:rPr>
+          <w:highlight w:val="yellow"/>
         </w:rPr>
       </w:r>
     </w:p>
@@ -7176,7 +7176,7 @@
         <w:rPr>
           <w:rStyle w:val="879"/>
           <w:sz w:val="28"/>
-          <w:highlight w:val="none"/>
+          <w:highlight w:val="yellow"/>
           <w:vertAlign w:val="baseline"/>
         </w:rPr>
       </w:pPr>
@@ -7184,7 +7184,7 @@
         <w:rPr>
           <w:rStyle w:val="879"/>
           <w:sz w:val="28"/>
-          <w:highlight w:val="none"/>
+          <w:highlight w:val="yellow"/>
           <w:vertAlign w:val="baseline"/>
         </w:rPr>
         <w:t xml:space="preserve">R</w:t>
@@ -7193,7 +7193,7 @@
         <w:rPr>
           <w:rStyle w:val="879"/>
           <w:sz w:val="28"/>
-          <w:highlight w:val="none"/>
+          <w:highlight w:val="yellow"/>
           <w:vertAlign w:val="subscript"/>
         </w:rPr>
         <w:t xml:space="preserve">б</w:t>
@@ -7202,7 +7202,7 @@
         <w:rPr>
           <w:rStyle w:val="879"/>
           <w:sz w:val="28"/>
-          <w:highlight w:val="none"/>
+          <w:highlight w:val="yellow"/>
           <w:vertAlign w:val="baseline"/>
         </w:rPr>
         <w:t xml:space="preserve"> = (</w:t>
@@ -7211,7 +7211,7 @@
         <w:rPr>
           <w:rStyle w:val="879"/>
           <w:sz w:val="28"/>
-          <w:highlight w:val="none"/>
+          <w:highlight w:val="yellow"/>
           <w:vertAlign w:val="baseline"/>
         </w:rPr>
         <w:t xml:space="preserve">U</w:t>
@@ -7220,7 +7220,7 @@
         <w:rPr>
           <w:rStyle w:val="879"/>
           <w:sz w:val="28"/>
-          <w:highlight w:val="none"/>
+          <w:highlight w:val="yellow"/>
           <w:vertAlign w:val="subscript"/>
         </w:rPr>
         <w:t xml:space="preserve">vcc</w:t>
@@ -7229,7 +7229,7 @@
         <w:rPr>
           <w:rStyle w:val="879"/>
           <w:sz w:val="28"/>
-          <w:highlight w:val="none"/>
+          <w:highlight w:val="yellow"/>
           <w:vertAlign w:val="baseline"/>
         </w:rPr>
         <w:t xml:space="preserve">-</w:t>
@@ -7238,7 +7238,7 @@
         <w:rPr>
           <w:rStyle w:val="879"/>
           <w:sz w:val="28"/>
-          <w:highlight w:val="none"/>
+          <w:highlight w:val="yellow"/>
           <w:vertAlign w:val="baseline"/>
         </w:rPr>
         <w:t xml:space="preserve">U</w:t>
@@ -7247,7 +7247,7 @@
         <w:rPr>
           <w:rStyle w:val="879"/>
           <w:sz w:val="28"/>
-          <w:highlight w:val="none"/>
+          <w:highlight w:val="yellow"/>
           <w:vertAlign w:val="subscript"/>
         </w:rPr>
         <w:t xml:space="preserve">бэ</w:t>
@@ -7256,7 +7256,7 @@
         <w:rPr>
           <w:rStyle w:val="879"/>
           <w:sz w:val="28"/>
-          <w:highlight w:val="none"/>
+          <w:highlight w:val="yellow"/>
           <w:vertAlign w:val="baseline"/>
         </w:rPr>
         <w:t xml:space="preserve">) </w:t>
@@ -7265,7 +7265,7 @@
         <w:rPr>
           <w:rStyle w:val="879"/>
           <w:sz w:val="28"/>
-          <w:highlight w:val="none"/>
+          <w:highlight w:val="yellow"/>
           <w:vertAlign w:val="baseline"/>
         </w:rPr>
         <w:t xml:space="preserve"> / I</w:t>
@@ -7274,7 +7274,7 @@
         <w:rPr>
           <w:rStyle w:val="879"/>
           <w:sz w:val="28"/>
-          <w:highlight w:val="none"/>
+          <w:highlight w:val="yellow"/>
           <w:vertAlign w:val="subscript"/>
         </w:rPr>
         <w:t xml:space="preserve">б</w:t>
@@ -7283,7 +7283,7 @@
         <w:rPr>
           <w:rStyle w:val="879"/>
           <w:sz w:val="28"/>
-          <w:highlight w:val="none"/>
+          <w:highlight w:val="yellow"/>
           <w:vertAlign w:val="baseline"/>
         </w:rPr>
         <w:t xml:space="preserve"> = </w:t>
@@ -7292,7 +7292,7 @@
         <w:rPr>
           <w:rStyle w:val="879"/>
           <w:sz w:val="28"/>
-          <w:highlight w:val="none"/>
+          <w:highlight w:val="yellow"/>
           <w:vertAlign w:val="baseline"/>
         </w:rPr>
         <w:t xml:space="preserve">U</w:t>
@@ -7301,7 +7301,7 @@
         <w:rPr>
           <w:rStyle w:val="879"/>
           <w:sz w:val="28"/>
-          <w:highlight w:val="none"/>
+          <w:highlight w:val="yellow"/>
           <w:vertAlign w:val="subscript"/>
         </w:rPr>
         <w:t xml:space="preserve">бэ </w:t>
@@ -7310,7 +7310,7 @@
         <w:rPr>
           <w:rStyle w:val="879"/>
           <w:sz w:val="28"/>
-          <w:highlight w:val="none"/>
+          <w:highlight w:val="yellow"/>
           <w:vertAlign w:val="baseline"/>
         </w:rPr>
         <w:t xml:space="preserve">/ (</w:t>
@@ -7319,7 +7319,7 @@
         <w:rPr>
           <w:rStyle w:val="879"/>
           <w:sz w:val="28"/>
-          <w:highlight w:val="none"/>
+          <w:highlight w:val="yellow"/>
           <w:vertAlign w:val="baseline"/>
         </w:rPr>
         <w:t xml:space="preserve">I</w:t>
@@ -7328,7 +7328,7 @@
         <w:rPr>
           <w:rStyle w:val="879"/>
           <w:sz w:val="28"/>
-          <w:highlight w:val="none"/>
+          <w:highlight w:val="yellow"/>
           <w:vertAlign w:val="subscript"/>
         </w:rPr>
         <w:t xml:space="preserve">кэ </w:t>
@@ -7337,7 +7337,7 @@
         <w:rPr>
           <w:rStyle w:val="879"/>
           <w:sz w:val="28"/>
-          <w:highlight w:val="none"/>
+          <w:highlight w:val="yellow"/>
           <w:vertAlign w:val="baseline"/>
         </w:rPr>
         <w:t xml:space="preserve">/ </w:t>
@@ -7347,6 +7347,7 @@
           <w:rPr>
             <w:rFonts w:ascii="Cambria Math" w:hAnsi="Cambria Math" w:cs="Cambria Math" w:eastAsia="Cambria Math" w:hint="default"/>
             <w:sz w:val="28"/>
+            <w:highlight w:val="yellow"/>
           </w:rPr>
           <m:rPr/>
           <m:t>β</m:t>
@@ -7356,7 +7357,7 @@
         <w:rPr>
           <w:rStyle w:val="879"/>
           <w:sz w:val="28"/>
-          <w:highlight w:val="none"/>
+          <w:highlight w:val="yellow"/>
           <w:vertAlign w:val="baseline"/>
         </w:rPr>
         <w:t xml:space="preserve">) = 4.4 / (0.019 / 200) = 46315 Ом</w:t>
@@ -7365,8 +7366,13 @@
         <w:rPr>
           <w:rStyle w:val="879"/>
           <w:sz w:val="28"/>
-          <w:highlight w:val="none"/>
+          <w:highlight w:val="yellow"/>
           <w:vertAlign w:val="baseline"/>
+        </w:rPr>
+      </w:r>
+      <w:r>
+        <w:rPr>
+          <w:highlight w:val="yellow"/>
         </w:rPr>
       </w:r>
     </w:p>
@@ -7379,7 +7385,7 @@
         <w:rPr>
           <w:rStyle w:val="879"/>
           <w:sz w:val="28"/>
-          <w:highlight w:val="none"/>
+          <w:highlight w:val="yellow"/>
           <w:vertAlign w:val="baseline"/>
         </w:rPr>
       </w:pPr>
@@ -7387,7 +7393,7 @@
         <w:rPr>
           <w:rStyle w:val="879"/>
           <w:sz w:val="28"/>
-          <w:highlight w:val="none"/>
+          <w:highlight w:val="yellow"/>
           <w:vertAlign w:val="baseline"/>
         </w:rPr>
         <w:tab/>
@@ -7397,7 +7403,7 @@
         <w:rPr>
           <w:rStyle w:val="879"/>
           <w:sz w:val="28"/>
-          <w:highlight w:val="none"/>
+          <w:highlight w:val="yellow"/>
           <w:vertAlign w:val="baseline"/>
         </w:rPr>
         <w:t xml:space="preserve">U</w:t>
@@ -7406,7 +7412,7 @@
         <w:rPr>
           <w:rStyle w:val="879"/>
           <w:sz w:val="28"/>
-          <w:highlight w:val="none"/>
+          <w:highlight w:val="yellow"/>
           <w:vertAlign w:val="subscript"/>
         </w:rPr>
         <w:t xml:space="preserve">бэ </w:t>
@@ -7415,7 +7421,7 @@
         <w:rPr>
           <w:rStyle w:val="879"/>
           <w:sz w:val="28"/>
-          <w:highlight w:val="none"/>
+          <w:highlight w:val="yellow"/>
           <w:vertAlign w:val="baseline"/>
         </w:rPr>
         <w:t xml:space="preserve">— падение напряжения на переходе база-эммитер;</w:t>
@@ -7424,16 +7430,13 @@
         <w:rPr>
           <w:rStyle w:val="879"/>
           <w:sz w:val="28"/>
-          <w:highlight w:val="none"/>
+          <w:highlight w:val="yellow"/>
           <w:vertAlign w:val="baseline"/>
         </w:rPr>
       </w:r>
       <w:r>
         <w:rPr>
-          <w:rStyle w:val="879"/>
-          <w:sz w:val="28"/>
-          <w:highlight w:val="none"/>
-          <w:vertAlign w:val="baseline"/>
+          <w:highlight w:val="yellow"/>
         </w:rPr>
       </w:r>
     </w:p>
@@ -7446,7 +7449,7 @@
         <w:rPr>
           <w:rStyle w:val="879"/>
           <w:sz w:val="28"/>
-          <w:highlight w:val="none"/>
+          <w:highlight w:val="yellow"/>
           <w:vertAlign w:val="baseline"/>
         </w:rPr>
       </w:pPr>
@@ -7454,7 +7457,7 @@
         <w:rPr>
           <w:rStyle w:val="879"/>
           <w:sz w:val="28"/>
-          <w:highlight w:val="none"/>
+          <w:highlight w:val="yellow"/>
           <w:vertAlign w:val="baseline"/>
         </w:rPr>
         <w:tab/>
@@ -7463,7 +7466,7 @@
         <w:rPr>
           <w:rStyle w:val="879"/>
           <w:sz w:val="28"/>
-          <w:highlight w:val="none"/>
+          <w:highlight w:val="yellow"/>
           <w:vertAlign w:val="baseline"/>
         </w:rPr>
         <w:t xml:space="preserve">I</w:t>
@@ -7472,7 +7475,7 @@
         <w:rPr>
           <w:rStyle w:val="879"/>
           <w:sz w:val="28"/>
-          <w:highlight w:val="none"/>
+          <w:highlight w:val="yellow"/>
           <w:vertAlign w:val="subscript"/>
         </w:rPr>
         <w:t xml:space="preserve">б</w:t>
@@ -7481,7 +7484,7 @@
         <w:rPr>
           <w:rStyle w:val="879"/>
           <w:sz w:val="28"/>
-          <w:highlight w:val="none"/>
+          <w:highlight w:val="yellow"/>
           <w:vertAlign w:val="baseline"/>
         </w:rPr>
         <w:t xml:space="preserve"> </w:t>
@@ -7490,7 +7493,7 @@
         <w:rPr>
           <w:rStyle w:val="879"/>
           <w:sz w:val="28"/>
-          <w:highlight w:val="none"/>
+          <w:highlight w:val="yellow"/>
           <w:vertAlign w:val="baseline"/>
         </w:rPr>
         <w:t xml:space="preserve">— предельный ток в цепи базы;</w:t>
@@ -7499,8 +7502,13 @@
         <w:rPr>
           <w:rStyle w:val="879"/>
           <w:sz w:val="28"/>
-          <w:highlight w:val="none"/>
+          <w:highlight w:val="yellow"/>
           <w:vertAlign w:val="baseline"/>
+        </w:rPr>
+      </w:r>
+      <w:r>
+        <w:rPr>
+          <w:highlight w:val="yellow"/>
         </w:rPr>
       </w:r>
     </w:p>
@@ -7513,7 +7521,7 @@
         <w:rPr>
           <w:rStyle w:val="879"/>
           <w:sz w:val="28"/>
-          <w:highlight w:val="none"/>
+          <w:highlight w:val="yellow"/>
           <w:vertAlign w:val="baseline"/>
         </w:rPr>
       </w:pPr>
@@ -7521,7 +7529,7 @@
         <w:rPr>
           <w:rStyle w:val="879"/>
           <w:sz w:val="28"/>
-          <w:highlight w:val="none"/>
+          <w:highlight w:val="yellow"/>
           <w:vertAlign w:val="baseline"/>
         </w:rPr>
         <w:tab/>
@@ -7529,6 +7537,7 @@
       <w:r>
         <w:rPr>
           <w:sz w:val="28"/>
+          <w:highlight w:val="yellow"/>
         </w:rPr>
       </w:r>
       <m:oMath>
@@ -7536,6 +7545,7 @@
           <w:rPr>
             <w:rFonts w:ascii="Cambria Math" w:hAnsi="Cambria Math" w:cs="Cambria Math" w:eastAsia="Cambria Math" w:hint="default"/>
             <w:sz w:val="28"/>
+            <w:highlight w:val="yellow"/>
           </w:rPr>
           <m:rPr/>
           <m:t>β</m:t>
@@ -7544,6 +7554,7 @@
       <w:r>
         <w:rPr>
           <w:sz w:val="28"/>
+          <w:highlight w:val="yellow"/>
         </w:rPr>
         <w:t xml:space="preserve"> — коэффициент усиления транзистора</w:t>
       </w:r>
@@ -7551,16 +7562,13 @@
         <w:rPr>
           <w:rStyle w:val="879"/>
           <w:sz w:val="28"/>
-          <w:highlight w:val="none"/>
+          <w:highlight w:val="yellow"/>
           <w:vertAlign w:val="baseline"/>
         </w:rPr>
       </w:r>
       <w:r>
         <w:rPr>
-          <w:rStyle w:val="879"/>
-          <w:sz w:val="28"/>
-          <w:highlight w:val="none"/>
-          <w:vertAlign w:val="baseline"/>
+          <w:highlight w:val="yellow"/>
         </w:rPr>
       </w:r>
     </w:p>
@@ -7572,7 +7580,7 @@
         <w:shd w:val="nil" w:color="000000"/>
         <w:rPr>
           <w:rStyle w:val="879"/>
-          <w:highlight w:val="none"/>
+          <w:highlight w:val="yellow"/>
           <w:vertAlign w:val="baseline"/>
         </w:rPr>
       </w:pPr>
@@ -7580,7 +7588,7 @@
         <w:rPr>
           <w:rStyle w:val="879"/>
           <w:sz w:val="28"/>
-          <w:highlight w:val="none"/>
+          <w:highlight w:val="yellow"/>
           <w:vertAlign w:val="baseline"/>
         </w:rPr>
         <w:t xml:space="preserve">Ближайшее номи</w:t>
@@ -7588,7 +7596,7 @@
       <w:r>
         <w:rPr>
           <w:rStyle w:val="879"/>
-          <w:highlight w:val="none"/>
+          <w:highlight w:val="yellow"/>
           <w:vertAlign w:val="baseline"/>
         </w:rPr>
         <w:t xml:space="preserve">нальное значение — 47 кОм.</w:t>
@@ -7596,29 +7604,13 @@
       <w:r>
         <w:rPr>
           <w:rStyle w:val="879"/>
-          <w:highlight w:val="none"/>
+          <w:highlight w:val="yellow"/>
           <w:vertAlign w:val="baseline"/>
         </w:rPr>
       </w:r>
       <w:r>
         <w:rPr>
-          <w:rStyle w:val="879"/>
-          <w:highlight w:val="none"/>
-          <w:vertAlign w:val="baseline"/>
-        </w:rPr>
-      </w:r>
-      <w:r>
-        <w:rPr>
-          <w:rStyle w:val="879"/>
-          <w:highlight w:val="none"/>
-          <w:vertAlign w:val="baseline"/>
-        </w:rPr>
-      </w:r>
-      <w:r>
-        <w:rPr>
-          <w:rStyle w:val="879"/>
-          <w:highlight w:val="none"/>
-          <w:vertAlign w:val="baseline"/>
+          <w:highlight w:val="yellow"/>
         </w:rPr>
       </w:r>
     </w:p>
@@ -7647,14 +7639,14 @@
         </w:rPr>
         <w:t xml:space="preserve">)</w:t>
       </w:r>
-      <w:r/>
+      <w:r>
+        <w:rPr>
+          <w:rStyle w:val="699"/>
+        </w:rPr>
+      </w:r>
       <w:bookmarkEnd w:id="10"/>
       <w:r/>
-      <w:r>
-        <w:rPr>
-          <w:rStyle w:val="699"/>
-        </w:rPr>
-      </w:r>
+      <w:r/>
     </w:p>
     <w:p>
       <w:pPr>
@@ -7682,7 +7674,6 @@
         <w:t xml:space="preserve">устройств к ПЭВМ, было решено осуществлять пересылку данных на ПЭВМ через него.</w:t>
       </w:r>
       <w:r/>
-      <w:r/>
     </w:p>
     <w:p>
       <w:pPr>
@@ -7711,7 +7702,6 @@
         <w:t xml:space="preserve">.</w:t>
       </w:r>
       <w:r/>
-      <w:r/>
     </w:p>
     <w:p>
       <w:pPr>
@@ -7739,7 +7729,6 @@
         </w:rPr>
         <w:t xml:space="preserve">.</w:t>
       </w:r>
-      <w:r/>
       <w:r/>
     </w:p>
     <w:p>
@@ -7782,7 +7771,7 @@
                       <pic:spPr bwMode="auto">
                         <a:xfrm>
                           <a:off x="0" y="0"/>
-                          <a:ext cx="5940423" cy="3447419"/>
+                          <a:ext cx="5940423" cy="3447418"/>
                         </a:xfrm>
                         <a:prstGeom prst="rect">
                           <a:avLst/>
@@ -7821,7 +7810,6 @@
         </mc:AlternateContent>
       </w:r>
       <w:r/>
-      <w:r/>
     </w:p>
     <w:p>
       <w:pPr>
@@ -7851,7 +7839,6 @@
         <w:t xml:space="preserve">FT232RL.</w:t>
       </w:r>
       <w:r/>
-      <w:r/>
     </w:p>
     <w:p>
       <w:pPr>
@@ -7879,14 +7866,9 @@
       <w:r>
         <w:rPr>
           <w:rStyle w:val="879"/>
-          <w:highlight w:val="none"/>
-        </w:rPr>
-      </w:r>
-      <w:r>
-        <w:rPr>
-          <w:rStyle w:val="879"/>
-        </w:rPr>
-      </w:r>
+        </w:rPr>
+      </w:r>
+      <w:r/>
     </w:p>
     <w:p>
       <w:pPr>
@@ -7901,7 +7883,6 @@
           <w:highlight w:val="none"/>
         </w:rPr>
       </w:r>
-      <w:r/>
       <w:r/>
     </w:p>
     <w:p>
@@ -7983,7 +7964,6 @@
         </mc:AlternateContent>
       </w:r>
       <w:r/>
-      <w:r/>
     </w:p>
     <w:p>
       <w:pPr>
@@ -8008,31 +7988,12 @@
         </w:rPr>
         <w:t xml:space="preserve"> — схема подключения драйвера с питанием от шины</w:t>
       </w:r>
+      <w:r>
+        <w:rPr>
+          <w:highlight w:val="none"/>
+        </w:rPr>
+      </w:r>
       <w:r/>
-      <w:r>
-        <w:rPr>
-          <w:rStyle w:val="879"/>
-        </w:rPr>
-      </w:r>
-      <w:r>
-        <w:rPr>
-          <w:rStyle w:val="879"/>
-          <w:highlight w:val="none"/>
-          <w:vertAlign w:val="baseline"/>
-        </w:rPr>
-      </w:r>
-      <w:r>
-        <w:rPr>
-          <w:rStyle w:val="879"/>
-          <w:highlight w:val="none"/>
-          <w:vertAlign w:val="baseline"/>
-        </w:rPr>
-      </w:r>
-      <w:r>
-        <w:rPr>
-          <w:highlight w:val="none"/>
-        </w:rPr>
-      </w:r>
     </w:p>
     <w:p>
       <w:pPr>
@@ -8050,7 +8011,6 @@
         </w:rPr>
         <w:br w:type="page" w:clear="all"/>
       </w:r>
-      <w:r/>
       <w:r/>
     </w:p>
     <w:p>
@@ -9479,14 +9439,14 @@
         </w:rPr>
         <w:t xml:space="preserve">1.4 Разработка программной части</w:t>
       </w:r>
-      <w:r/>
+      <w:r>
+        <w:rPr>
+          <w:highlight w:val="none"/>
+        </w:rPr>
+      </w:r>
       <w:bookmarkEnd w:id="12"/>
       <w:r/>
-      <w:r>
-        <w:rPr>
-          <w:highlight w:val="none"/>
-        </w:rPr>
-      </w:r>
+      <w:r/>
     </w:p>
     <w:p>
       <w:pPr>
@@ -18851,19 +18811,19 @@
         </w:rPr>
         <w:t xml:space="preserve">2.2 Программирование МК</w:t>
       </w:r>
-      <w:r/>
+      <w:r>
+        <w:rPr>
+          <w:sz w:val="28"/>
+          <w:highlight w:val="yellow"/>
+        </w:rPr>
+      </w:r>
       <w:bookmarkEnd w:id="20"/>
       <w:r/>
-      <w:r>
-        <w:rPr>
-          <w:sz w:val="28"/>
-          <w:highlight w:val="yellow"/>
-        </w:rPr>
-      </w:r>
+      <w:r/>
     </w:p>
     <w:p>
       <w:pPr>
-        <w:shd w:val="nil"/>
+        <w:shd w:val="nil" w:color="auto"/>
         <w:rPr>
           <w:sz w:val="28"/>
           <w:highlight w:val="none"/>
@@ -18882,6 +18842,7 @@
           <w:highlight w:val="none"/>
         </w:rPr>
       </w:r>
+      <w:r/>
     </w:p>
     <w:p>
       <w:pPr>
@@ -20926,7 +20887,6 @@
       <w:spacing w:line="360" w:lineRule="auto"/>
     </w:pPr>
     <w:rPr>
-      <w:rStyle w:val="879"/>
       <w:b/>
       <w:sz w:val="28"/>
     </w:rPr>
@@ -20937,7 +20897,6 @@
     <w:link w:val="698"/>
     <w:uiPriority w:val="9"/>
     <w:rPr>
-      <w:rStyle w:val="879"/>
       <w:b/>
       <w:sz w:val="28"/>
     </w:rPr>

</xml_diff>

<commit_message>
CW - RPZ in work
</commit_message>
<xml_diff>
--- a/mk_course_work/RPZ/черновик РПЗ (копия).docx
+++ b/mk_course_work/RPZ/черновик РПЗ (копия).docx
@@ -3203,6 +3203,12 @@
               <w:rPr>
                 <w:rStyle w:val="860"/>
               </w:rPr>
+              <w:tab/>
+            </w:r>
+            <w:r>
+              <w:rPr>
+                <w:rStyle w:val="860"/>
+              </w:rPr>
             </w:r>
             <w:r>
               <w:tab/>
@@ -3589,7 +3595,6 @@
               <w:highlight w:val="yellow"/>
             </w:rPr>
           </w:pPr>
-          <w:r/>
           <w:hyperlink w:tooltip="#_Toc9" w:anchor="_Toc9" w:history="1">
             <w:r>
               <w:rPr>
@@ -3602,6 +3607,13 @@
                 <w:highlight w:val="yellow"/>
               </w:rPr>
               <w:t xml:space="preserve">1.2.2 Расчет транзисторных ключей</w:t>
+            </w:r>
+            <w:r>
+              <w:rPr>
+                <w:rStyle w:val="860"/>
+                <w:highlight w:val="yellow"/>
+              </w:rPr>
+              <w:tab/>
             </w:r>
             <w:r>
               <w:rPr>
@@ -3619,7 +3631,6 @@
               <w:fldChar w:fldCharType="end"/>
             </w:r>
           </w:hyperlink>
-          <w:r/>
           <w:r>
             <w:rPr>
               <w:highlight w:val="yellow"/>
@@ -3692,9 +3703,6 @@
               <w:highlight w:val="yellow"/>
             </w:rPr>
           </w:pPr>
-          <w:r>
-            <w:t xml:space="preserve">     </w:t>
-          </w:r>
           <w:hyperlink w:tooltip="#_Toc11" w:anchor="_Toc11" w:history="1">
             <w:r>
               <w:rPr>
@@ -3724,7 +3732,6 @@
               <w:fldChar w:fldCharType="end"/>
             </w:r>
           </w:hyperlink>
-          <w:r/>
           <w:r>
             <w:rPr>
               <w:highlight w:val="yellow"/>
@@ -4196,56 +4203,16 @@
               </w:rPr>
             </w:r>
             <w:r>
-              <w:t xml:space="preserve">.</w:t>
-            </w:r>
-          </w:hyperlink>
-          <w:r>
-            <w:rPr>
-              <w:highlight w:val="yellow"/>
-            </w:rPr>
-          </w:r>
-          <w:hyperlink w:tooltip="#_Toc23" w:anchor="_Toc23" w:history="1">
-            <w:r>
-              <w:rPr>
-                <w:rStyle w:val="860"/>
-              </w:rPr>
-            </w:r>
-            <w:r>
-              <w:rPr>
-                <w:rStyle w:val="860"/>
-                <w:highlight w:val="none"/>
-              </w:rPr>
-              <w:t xml:space="preserve"> </w:t>
-            </w:r>
-            <w:r>
-              <w:rPr>
-                <w:rStyle w:val="860"/>
-                <w:highlight w:val="yellow"/>
-              </w:rPr>
-              <w:t xml:space="preserve">Исходный текст программы</w:t>
-            </w:r>
-            <w:r>
-              <w:rPr>
-                <w:rStyle w:val="860"/>
-                <w:highlight w:val="yellow"/>
-              </w:rPr>
-            </w:r>
-            <w:r>
               <w:tab/>
             </w:r>
             <w:r>
               <w:fldChar w:fldCharType="begin"/>
-              <w:instrText xml:space="preserve">PAGEREF _Toc23 \h</w:instrText>
+              <w:instrText xml:space="preserve">PAGEREF _Toc22 \h</w:instrText>
               <w:fldChar w:fldCharType="separate"/>
               <w:t xml:space="preserve">34</w:t>
               <w:fldChar w:fldCharType="end"/>
             </w:r>
           </w:hyperlink>
-          <w:r>
-            <w:rPr>
-              <w:highlight w:val="none"/>
-            </w:rPr>
-          </w:r>
           <w:r>
             <w:rPr>
               <w:highlight w:val="yellow"/>
@@ -4262,7 +4229,7 @@
               <w:highlight w:val="none"/>
             </w:rPr>
           </w:pPr>
-          <w:hyperlink w:tooltip="#_Toc24" w:anchor="_Toc24" w:history="1">
+          <w:hyperlink w:tooltip="#_Toc23" w:anchor="_Toc23" w:history="1">
             <w:r>
               <w:rPr>
                 <w:rStyle w:val="860"/>
@@ -4271,18 +4238,44 @@
             <w:r>
               <w:rPr>
                 <w:rStyle w:val="860"/>
-                <w:highlight w:val="none"/>
-              </w:rPr>
-              <w:t xml:space="preserve">ПРИЛОЖЕНИЕ Б.</w:t>
-            </w:r>
-            <w:r/>
+                <w:highlight w:val="yellow"/>
+              </w:rPr>
+              <w:t xml:space="preserve">Исходный текст программы</w:t>
+            </w:r>
+            <w:r>
+              <w:rPr>
+                <w:rStyle w:val="860"/>
+                <w:highlight w:val="yellow"/>
+              </w:rPr>
+            </w:r>
+            <w:r>
+              <w:tab/>
+            </w:r>
+            <w:r>
+              <w:fldChar w:fldCharType="begin"/>
+              <w:instrText xml:space="preserve">PAGEREF _Toc23 \h</w:instrText>
+              <w:fldChar w:fldCharType="separate"/>
+              <w:t xml:space="preserve">34</w:t>
+              <w:fldChar w:fldCharType="end"/>
+            </w:r>
           </w:hyperlink>
           <w:r>
             <w:rPr>
               <w:highlight w:val="none"/>
             </w:rPr>
           </w:r>
-          <w:hyperlink w:tooltip="#_Toc25" w:anchor="_Toc25" w:history="1">
+        </w:p>
+        <w:p>
+          <w:pPr>
+            <w:pStyle w:val="867"/>
+            <w:tabs>
+              <w:tab w:val="right" w:pos="9355" w:leader="dot"/>
+            </w:tabs>
+            <w:rPr>
+              <w:highlight w:val="none"/>
+            </w:rPr>
+          </w:pPr>
+          <w:hyperlink w:tooltip="#_Toc24" w:anchor="_Toc24" w:history="1">
             <w:r>
               <w:rPr>
                 <w:rStyle w:val="860"/>
@@ -4293,7 +4286,7 @@
                 <w:rStyle w:val="860"/>
                 <w:highlight w:val="none"/>
               </w:rPr>
-              <w:t xml:space="preserve"> Функциональная электрическая схема</w:t>
+              <w:t xml:space="preserve">ПРИЛОЖЕНИЕ Б</w:t>
             </w:r>
             <w:r>
               <w:rPr>
@@ -4306,7 +4299,7 @@
             </w:r>
             <w:r>
               <w:fldChar w:fldCharType="begin"/>
-              <w:instrText xml:space="preserve">PAGEREF _Toc25 \h</w:instrText>
+              <w:instrText xml:space="preserve">PAGEREF _Toc24 \h</w:instrText>
               <w:fldChar w:fldCharType="separate"/>
               <w:t xml:space="preserve">35</w:t>
               <w:fldChar w:fldCharType="end"/>
@@ -4317,6 +4310,47 @@
               <w:highlight w:val="none"/>
             </w:rPr>
           </w:r>
+        </w:p>
+        <w:p>
+          <w:pPr>
+            <w:pStyle w:val="867"/>
+            <w:tabs>
+              <w:tab w:val="right" w:pos="9355" w:leader="dot"/>
+            </w:tabs>
+            <w:rPr>
+              <w:highlight w:val="none"/>
+            </w:rPr>
+          </w:pPr>
+          <w:hyperlink w:tooltip="#_Toc25" w:anchor="_Toc25" w:history="1">
+            <w:r>
+              <w:rPr>
+                <w:rStyle w:val="860"/>
+              </w:rPr>
+            </w:r>
+            <w:r>
+              <w:rPr>
+                <w:rStyle w:val="860"/>
+                <w:highlight w:val="none"/>
+              </w:rPr>
+              <w:t xml:space="preserve">Функциональная электрическая схема</w:t>
+            </w:r>
+            <w:r>
+              <w:rPr>
+                <w:rStyle w:val="860"/>
+                <w:highlight w:val="none"/>
+              </w:rPr>
+            </w:r>
+            <w:r>
+              <w:tab/>
+            </w:r>
+            <w:r>
+              <w:fldChar w:fldCharType="begin"/>
+              <w:instrText xml:space="preserve">PAGEREF _Toc25 \h</w:instrText>
+              <w:fldChar w:fldCharType="separate"/>
+              <w:t xml:space="preserve">35</w:t>
+              <w:fldChar w:fldCharType="end"/>
+            </w:r>
+          </w:hyperlink>
           <w:r>
             <w:rPr>
               <w:highlight w:val="none"/>
@@ -4352,7 +4386,14 @@
               </w:rPr>
             </w:r>
             <w:r>
-              <w:t xml:space="preserve">. </w:t>
+              <w:tab/>
+            </w:r>
+            <w:r>
+              <w:fldChar w:fldCharType="begin"/>
+              <w:instrText xml:space="preserve">PAGEREF _Toc26 \h</w:instrText>
+              <w:fldChar w:fldCharType="separate"/>
+              <w:t xml:space="preserve">36</w:t>
+              <w:fldChar w:fldCharType="end"/>
             </w:r>
           </w:hyperlink>
           <w:r>
@@ -4360,6 +4401,17 @@
               <w:highlight w:val="none"/>
             </w:rPr>
           </w:r>
+        </w:p>
+        <w:p>
+          <w:pPr>
+            <w:pStyle w:val="867"/>
+            <w:tabs>
+              <w:tab w:val="right" w:pos="9355" w:leader="dot"/>
+            </w:tabs>
+            <w:rPr>
+              <w:highlight w:val="none"/>
+            </w:rPr>
+          </w:pPr>
           <w:hyperlink w:tooltip="#_Toc27" w:anchor="_Toc27" w:history="1">
             <w:r>
               <w:rPr>
@@ -4389,11 +4441,6 @@
               <w:fldChar w:fldCharType="end"/>
             </w:r>
           </w:hyperlink>
-          <w:r>
-            <w:rPr>
-              <w:highlight w:val="none"/>
-            </w:rPr>
-          </w:r>
           <w:r>
             <w:rPr>
               <w:highlight w:val="none"/>
@@ -4429,7 +4476,14 @@
               </w:rPr>
             </w:r>
             <w:r>
-              <w:t xml:space="preserve">. </w:t>
+              <w:tab/>
+            </w:r>
+            <w:r>
+              <w:fldChar w:fldCharType="begin"/>
+              <w:instrText xml:space="preserve">PAGEREF _Toc28 \h</w:instrText>
+              <w:fldChar w:fldCharType="separate"/>
+              <w:t xml:space="preserve">37</w:t>
+              <w:fldChar w:fldCharType="end"/>
             </w:r>
           </w:hyperlink>
           <w:r>
@@ -4437,6 +4491,17 @@
               <w:highlight w:val="none"/>
             </w:rPr>
           </w:r>
+        </w:p>
+        <w:p>
+          <w:pPr>
+            <w:pStyle w:val="867"/>
+            <w:tabs>
+              <w:tab w:val="right" w:pos="9355" w:leader="dot"/>
+            </w:tabs>
+            <w:rPr>
+              <w:highlight w:val="none"/>
+            </w:rPr>
+          </w:pPr>
           <w:hyperlink w:tooltip="#_Toc29" w:anchor="_Toc29" w:history="1">
             <w:r>
               <w:rPr>
@@ -4448,7 +4513,7 @@
                 <w:rStyle w:val="860"/>
                 <w:highlight w:val="none"/>
               </w:rPr>
-              <w:t xml:space="preserve">Перечень элементов</w:t>
+              <w:t xml:space="preserve">Перечень радиоэлементов</w:t>
             </w:r>
             <w:r>
               <w:rPr>
@@ -4466,11 +4531,6 @@
               <w:fldChar w:fldCharType="end"/>
             </w:r>
           </w:hyperlink>
-          <w:r>
-            <w:rPr>
-              <w:highlight w:val="none"/>
-            </w:rPr>
-          </w:r>
           <w:r>
             <w:rPr>
               <w:highlight w:val="none"/>
@@ -20849,6 +20909,7 @@
         </w:rPr>
         <w:t xml:space="preserve">Исходный текст программы</w:t>
       </w:r>
+      <w:r/>
       <w:bookmarkEnd w:id="23"/>
       <w:r/>
       <w:r>
@@ -21148,7 +21209,7 @@
           <w:b/>
           <w:highlight w:val="none"/>
         </w:rPr>
-        <w:t xml:space="preserve">Перечень элементов</w:t>
+        <w:t xml:space="preserve">Перечень радиоэлементов</w:t>
       </w:r>
       <w:r/>
       <w:bookmarkEnd w:id="29"/>

</xml_diff>

<commit_message>
CW - RPZ links template
</commit_message>
<xml_diff>
--- a/mk_course_work/RPZ/черновик РПЗ (копия).docx
+++ b/mk_course_work/RPZ/черновик РПЗ (копия).docx
@@ -4938,6 +4938,15 @@
     <w:p>
       <w:pPr>
         <w:pStyle w:val="886"/>
+      </w:pPr>
+      <w:r>
+        <w:t xml:space="preserve">Проектирование устройства было начато с разработки функциональной схемы, в соответствии с методическими указаниями [1]</w:t>
+      </w:r>
+      <w:r/>
+    </w:p>
+    <w:p>
+      <w:pPr>
+        <w:pStyle w:val="886"/>
         <w:ind w:left="0" w:right="0" w:firstLine="708"/>
         <w:jc w:val="both"/>
         <w:rPr>
@@ -5076,7 +5085,7 @@
         <w:rPr>
           <w:highlight w:val="none"/>
         </w:rPr>
-        <w:t xml:space="preserve">Для управления дисплеем и светодиодной матрицей так же будем использовать вспомогательные драйвера, чтобы сократить количество задействованных контактов МК.</w:t>
+        <w:t xml:space="preserve">Для управления дисплеем и светодиодной матрицей так же будем использовать вспомогательные драйверы, чтобы сократить количество задействованных контактов МК.</w:t>
       </w:r>
       <w:r>
         <w:rPr>
@@ -5126,7 +5135,7 @@
           <mc:Choice Requires="wpg">
             <w:drawing>
               <wp:inline xmlns:wp="http://schemas.openxmlformats.org/drawingml/2006/wordprocessingDrawing" distT="0" distB="0" distL="0" distR="0">
-                <wp:extent cx="5940424" cy="3152946"/>
+                <wp:extent cx="5656793" cy="3002405"/>
                 <wp:effectExtent l="0" t="0" r="0" b="0"/>
                 <wp:docPr id="5" name="" hidden="0"/>
                 <wp:cNvGraphicFramePr>
@@ -5147,9 +5156,9 @@
                         <a:stretch/>
                       </pic:blipFill>
                       <pic:spPr bwMode="auto">
-                        <a:xfrm>
+                        <a:xfrm flipH="0" flipV="0">
                           <a:off x="0" y="0"/>
-                          <a:ext cx="5940423" cy="3152945"/>
+                          <a:ext cx="5656793" cy="3002405"/>
                         </a:xfrm>
                         <a:prstGeom prst="rect">
                           <a:avLst/>
@@ -5179,7 +5188,7 @@
                   <v:f eqn="sum @10 21600 0"/>
                 </v:formulas>
               </v:shapetype>
-              <v:shape id="_x0000_i4" o:spid="_x0000_s4" type="#_x0000_t75" style="mso-wrap-distance-left:0.0pt;mso-wrap-distance-top:0.0pt;mso-wrap-distance-right:0.0pt;mso-wrap-distance-bottom:0.0pt;width:467.7pt;height:248.3pt;" stroked="false">
+              <v:shape id="_x0000_i4" o:spid="_x0000_s4" type="#_x0000_t75" style="mso-wrap-distance-left:0.0pt;mso-wrap-distance-top:0.0pt;mso-wrap-distance-right:0.0pt;mso-wrap-distance-bottom:0.0pt;width:445.4pt;height:236.4pt;" stroked="false">
                 <v:path textboxrect="0,0,0,0"/>
                 <v:imagedata r:id="rId17" o:title=""/>
               </v:shape>
@@ -5364,7 +5373,7 @@
           <w:highlight w:val="none"/>
         </w:rPr>
         <w:tab/>
-        <w:t xml:space="preserve">Среди микроконтроллеров типа megaAVR был выбран ATmega8535, который обладает следующими характеристиками:</w:t>
+        <w:t xml:space="preserve">Среди микроконтроллеров типа megaAVR был выбран ATmega8535, который обладает следующими характеристиками [2]:</w:t>
       </w:r>
       <w:r>
         <w:rPr>
@@ -6377,7 +6386,20 @@
         <w:rPr>
           <w:rStyle w:val="885"/>
         </w:rPr>
-        <w:t xml:space="preserve">4 бита двоично-десятичного кода (один десятичный разряд) в сигналы для сегментов ССИ.</w:t>
+        <w:t xml:space="preserve">4 бита двоично-десятичного кода (один десятичный разряд) в сигналы для сегментов ССИ </w:t>
+      </w:r>
+      <w:r>
+        <w:rPr>
+          <w:rStyle w:val="885"/>
+        </w:rPr>
+        <w:t xml:space="preserve">[3]</w:t>
+      </w:r>
+      <w:r/>
+      <w:r>
+        <w:rPr>
+          <w:rStyle w:val="885"/>
+        </w:rPr>
+        <w:t xml:space="preserve">.</w:t>
       </w:r>
       <w:r/>
     </w:p>
@@ -6438,7 +6460,7 @@
           <mc:Choice Requires="wpg">
             <w:drawing>
               <wp:inline xmlns:wp="http://schemas.openxmlformats.org/drawingml/2006/wordprocessingDrawing" distT="0" distB="0" distL="0" distR="0">
-                <wp:extent cx="1721636" cy="1985097"/>
+                <wp:extent cx="1430807" cy="1649763"/>
                 <wp:effectExtent l="0" t="0" r="0" b="0"/>
                 <wp:docPr id="8" name="" hidden="0"/>
                 <wp:cNvGraphicFramePr>
@@ -6462,7 +6484,7 @@
                       <pic:spPr bwMode="auto">
                         <a:xfrm flipH="0" flipV="0">
                           <a:off x="0" y="0"/>
-                          <a:ext cx="1721635" cy="1985097"/>
+                          <a:ext cx="1430807" cy="1649763"/>
                         </a:xfrm>
                         <a:prstGeom prst="rect">
                           <a:avLst/>
@@ -6492,7 +6514,7 @@
                   <v:f eqn="sum @10 21600 0"/>
                 </v:formulas>
               </v:shapetype>
-              <v:shape id="_x0000_i7" o:spid="_x0000_s7" type="#_x0000_t75" style="mso-wrap-distance-left:0.0pt;mso-wrap-distance-top:0.0pt;mso-wrap-distance-right:0.0pt;mso-wrap-distance-bottom:0.0pt;width:135.6pt;height:156.3pt;" stroked="false">
+              <v:shape id="_x0000_i7" o:spid="_x0000_s7" type="#_x0000_t75" style="mso-wrap-distance-left:0.0pt;mso-wrap-distance-top:0.0pt;mso-wrap-distance-right:0.0pt;mso-wrap-distance-bottom:0.0pt;width:112.7pt;height:129.9pt;" stroked="false">
                 <v:path textboxrect="0,0,0,0"/>
                 <v:imagedata r:id="rId20" o:title=""/>
               </v:shape>
@@ -7062,7 +7084,7 @@
           <w:rStyle w:val="885"/>
           <w:highlight w:val="none"/>
         </w:rPr>
-        <w:t xml:space="preserve">Резистор со стороны коллектора ограничивает ток, протекающий в светодиоде, его номинал рассчитывается по формуле (падением напряжения на светодиоде и переходе коллектор-эммитер можно пренебречь):</w:t>
+        <w:t xml:space="preserve">Резистор со стороны коллектора ограничивает ток, протекающий в светодиоде [4], его номинал рассчитывается по формуле (падением напряжения на светодиоде и переходе коллектор-эммитер можно пренебречь):</w:t>
       </w:r>
       <w:r>
         <w:rPr>
@@ -8007,7 +8029,7 @@
         <w:rPr>
           <w:highlight w:val="none"/>
         </w:rPr>
-        <w:t xml:space="preserve">Так как светодиоды, используемые в ССИ имеют схожие характеристики, для управления ССИ были использованы транзисторные ключи с теми же номиналами резисторов.</w:t>
+        <w:t xml:space="preserve">Так как светодиоды, используемые в ССИ [5] имеют схожие характеристики, для управления ССИ были использованы транзисторные ключи с теми же номиналами резисторов.</w:t>
       </w:r>
       <w:r>
         <w:rPr>
@@ -8027,7 +8049,7 @@
         <w:rPr>
           <w:highlight w:val="none"/>
         </w:rPr>
-        <w:t xml:space="preserve">Расчет транзисторного ключа для зуммера:</w:t>
+        <w:t xml:space="preserve">Расчет транзисторного ключа для зуммера [6]:</w:t>
       </w:r>
       <w:r>
         <w:rPr>
@@ -8674,7 +8696,7 @@
           <w:rStyle w:val="705"/>
           <w:b w:val="0"/>
         </w:rPr>
-        <w:t xml:space="preserve">FT232RL</w:t>
+        <w:t xml:space="preserve">FT232RL [7]</w:t>
       </w:r>
       <w:r>
         <w:rPr>
@@ -10467,7 +10489,20 @@
         <w:rPr>
           <w:b w:val="0"/>
         </w:rPr>
-        <w:t xml:space="preserve">была использована библиотека avr-libc, которая является адаптацией стандартной библиотеки Си под архитектуру микроконтроллеров AVR.</w:t>
+        <w:t xml:space="preserve">была использована библиотека avr-libc, которая является адаптацией стандартной библиотеки Си под архитектуру микроконтроллеров AVR </w:t>
+      </w:r>
+      <w:r>
+        <w:rPr>
+          <w:b w:val="0"/>
+        </w:rPr>
+        <w:t xml:space="preserve">[8]</w:t>
+      </w:r>
+      <w:r/>
+      <w:r>
+        <w:rPr>
+          <w:b w:val="0"/>
+        </w:rPr>
+        <w:t xml:space="preserve">.</w:t>
       </w:r>
       <w:r>
         <w:rPr>
@@ -12040,7 +12075,22 @@
           <w:sz w:val="28"/>
           <w:highlight w:val="none"/>
         </w:rPr>
-        <w:t xml:space="preserve">нимает мигающее изображение как статическое — 24 Гц. Так как используется четыре индикатора, их необходимо переключать с частотой 24*4 = 96 Гц. При тактовой частоте 4 МГц и размерности таймера в 8 бит коэффициент предделителя можно определить из уравнения:</w:t>
+        <w:t xml:space="preserve">нимает мигающее изображение как статическое — 24 Гц. Так как используется четыре индикатора, их необходимо переключать с частотой 24*4 = 96 Гц. При тактовой частоте 4 МГц и размерности таймера в 8 бит коэффициент предделителя можно определить из уравнения </w:t>
+      </w:r>
+      <w:r>
+        <w:rPr>
+          <w:sz w:val="28"/>
+          <w:highlight w:val="none"/>
+        </w:rPr>
+        <w:t xml:space="preserve">[9]</w:t>
+      </w:r>
+      <w:r/>
+      <w:r>
+        <w:rPr>
+          <w:sz w:val="28"/>
+          <w:highlight w:val="none"/>
+        </w:rPr>
+        <w:t xml:space="preserve">:</w:t>
       </w:r>
       <w:r>
         <w:rPr>
@@ -13670,7 +13720,21 @@
           <w:sz w:val="28"/>
           <w:highlight w:val="none"/>
         </w:rPr>
-        <w:t xml:space="preserve">Для повышения точности возьмем значение предделителя К=1. Рассчитаем значение регистра сравнения OCR1A:</w:t>
+        <w:t xml:space="preserve">Для повышения точности возьмем значение предделителя К=1. Рассчитаем значение регистра сравнения OCR1A </w:t>
+      </w:r>
+      <w:r>
+        <w:rPr>
+          <w:sz w:val="28"/>
+          <w:highlight w:val="none"/>
+        </w:rPr>
+        <w:t xml:space="preserve">[10]</w:t>
+      </w:r>
+      <w:r>
+        <w:rPr>
+          <w:sz w:val="28"/>
+          <w:highlight w:val="none"/>
+        </w:rPr>
+        <w:t xml:space="preserve">:</w:t>
       </w:r>
       <w:r>
         <w:rPr>
@@ -14208,7 +14272,7 @@
         <w:rPr>
           <w:highlight w:val="none"/>
         </w:rPr>
-        <w:t xml:space="preserve">С помощью режима отладки и показателя Stop Watch было определено время обработки прерывания при выполнении условий ветвления и при их невыполнении.</w:t>
+        <w:t xml:space="preserve">С помощью режима отладки и показателя Stop Watch было определено время обработки прерывания при выполнении условий ветвления и при их невыполнении [11].</w:t>
       </w:r>
       <w:r>
         <w:rPr>
@@ -15109,7 +15173,7 @@
         <w:rPr>
           <w:highlight w:val="none"/>
         </w:rPr>
-        <w:t xml:space="preserve">В качестве способа передачи информации на ПЭВМ в разработанном устройстве используются интерфейсы UART и USB, связь которых осуществляется через соответствующий драйвер. </w:t>
+        <w:t xml:space="preserve">В качестве способа передачи информации на ПЭВМ в разработанном устройстве используются интерфейсы UART и USB, связь которых осуществляется через соответствующий драйвер [12]. </w:t>
       </w:r>
       <w:r>
         <w:rPr>
@@ -19850,7 +19914,6 @@
           <w:highlight w:val="none"/>
         </w:rPr>
       </w:pPr>
-      <w:r/>
       <w:r>
         <mc:AlternateContent>
           <mc:Choice Requires="wpg">
@@ -19917,7 +19980,6 @@
           </mc:Fallback>
         </mc:AlternateContent>
       </w:r>
-      <w:r/>
       <w:r/>
     </w:p>
     <w:p>

</xml_diff>